<commit_message>
Added documents and several other changes
</commit_message>
<xml_diff>
--- a/documentation/fall2021/Client_Requirements.docx
+++ b/documentation/fall2021/Client_Requirements.docx
@@ -55,14 +55,7 @@
           <w:sz w:val="44"/>
           <w:szCs w:val="44"/>
         </w:rPr>
-        <w:t xml:space="preserve">Software </w:t>
-      </w:r>
-      <w:r>
-        <w:rPr>
-          <w:sz w:val="44"/>
-          <w:szCs w:val="44"/>
-        </w:rPr>
-        <w:t>Requirements Document</w:t>
+        <w:t>Software Requirements Document</w:t>
       </w:r>
     </w:p>
     <w:p>
@@ -532,14 +525,24 @@
         <w:rPr>
           <w:sz w:val="36"/>
           <w:szCs w:val="36"/>
-        </w:rPr>
-      </w:pPr>
-      <w:r>
-        <w:rPr>
-          <w:sz w:val="36"/>
-          <w:szCs w:val="36"/>
+          <w:highlight w:val="yellow"/>
+        </w:rPr>
+      </w:pPr>
+      <w:r>
+        <w:rPr>
+          <w:sz w:val="36"/>
+          <w:szCs w:val="36"/>
+          <w:highlight w:val="yellow"/>
         </w:rPr>
         <w:t>Tabs (ex. Major) are to stay sorted if clicked on, even after clicking on a different page.</w:t>
+      </w:r>
+      <w:r>
+        <w:rPr>
+          <w:sz w:val="36"/>
+          <w:szCs w:val="36"/>
+          <w:highlight w:val="yellow"/>
+        </w:rPr>
+        <w:t xml:space="preserve"> - DONE</w:t>
       </w:r>
     </w:p>
     <w:p>
@@ -574,14 +577,24 @@
         <w:rPr>
           <w:sz w:val="36"/>
           <w:szCs w:val="36"/>
-        </w:rPr>
-      </w:pPr>
-      <w:r>
-        <w:rPr>
-          <w:sz w:val="36"/>
-          <w:szCs w:val="36"/>
+          <w:highlight w:val="yellow"/>
+        </w:rPr>
+      </w:pPr>
+      <w:r>
+        <w:rPr>
+          <w:sz w:val="36"/>
+          <w:szCs w:val="36"/>
+          <w:highlight w:val="yellow"/>
         </w:rPr>
         <w:t>Students could edit their profile (ex. Proposed Interned Year, phone)</w:t>
+      </w:r>
+      <w:r>
+        <w:rPr>
+          <w:sz w:val="36"/>
+          <w:szCs w:val="36"/>
+          <w:highlight w:val="yellow"/>
+        </w:rPr>
+        <w:t xml:space="preserve"> - DONE</w:t>
       </w:r>
     </w:p>
     <w:p>
@@ -616,14 +629,24 @@
         <w:rPr>
           <w:sz w:val="36"/>
           <w:szCs w:val="36"/>
-        </w:rPr>
-      </w:pPr>
-      <w:r>
-        <w:rPr>
-          <w:sz w:val="36"/>
-          <w:szCs w:val="36"/>
+          <w:highlight w:val="yellow"/>
+        </w:rPr>
+      </w:pPr>
+      <w:r>
+        <w:rPr>
+          <w:sz w:val="36"/>
+          <w:szCs w:val="36"/>
+          <w:highlight w:val="yellow"/>
         </w:rPr>
         <w:t>Remove delete column.</w:t>
+      </w:r>
+      <w:r>
+        <w:rPr>
+          <w:sz w:val="36"/>
+          <w:szCs w:val="36"/>
+          <w:highlight w:val="yellow"/>
+        </w:rPr>
+        <w:t xml:space="preserve"> -  DONE</w:t>
       </w:r>
     </w:p>
     <w:p>
@@ -658,15 +681,35 @@
         <w:rPr>
           <w:sz w:val="36"/>
           <w:szCs w:val="36"/>
-        </w:rPr>
-      </w:pPr>
-      <w:r>
-        <w:rPr>
-          <w:sz w:val="36"/>
-          <w:szCs w:val="36"/>
-        </w:rPr>
-        <w:t xml:space="preserve">Remove the program column </w:t>
-      </w:r>
+          <w:highlight w:val="yellow"/>
+        </w:rPr>
+      </w:pPr>
+      <w:r>
+        <w:rPr>
+          <w:sz w:val="36"/>
+          <w:szCs w:val="36"/>
+          <w:highlight w:val="yellow"/>
+        </w:rPr>
+        <w:t>Remove the program column</w:t>
+      </w:r>
+      <w:r>
+        <w:rPr>
+          <w:sz w:val="36"/>
+          <w:szCs w:val="36"/>
+          <w:highlight w:val="yellow"/>
+        </w:rPr>
+        <w:t xml:space="preserve"> </w:t>
+      </w:r>
+      <w:proofErr w:type="gramStart"/>
+      <w:r>
+        <w:rPr>
+          <w:sz w:val="36"/>
+          <w:szCs w:val="36"/>
+          <w:highlight w:val="yellow"/>
+        </w:rPr>
+        <w:t>-  DONE</w:t>
+      </w:r>
+      <w:proofErr w:type="gramEnd"/>
     </w:p>
     <w:p>
       <w:pPr>
@@ -721,15 +764,35 @@
         <w:rPr>
           <w:sz w:val="36"/>
           <w:szCs w:val="36"/>
-        </w:rPr>
-      </w:pPr>
-      <w:r>
-        <w:rPr>
-          <w:sz w:val="36"/>
-          <w:szCs w:val="36"/>
+          <w:highlight w:val="yellow"/>
+        </w:rPr>
+      </w:pPr>
+      <w:r>
+        <w:rPr>
+          <w:sz w:val="36"/>
+          <w:szCs w:val="36"/>
+          <w:highlight w:val="yellow"/>
         </w:rPr>
         <w:t>Under Sites in the navigation bar, remove email tab.</w:t>
       </w:r>
+      <w:r>
+        <w:rPr>
+          <w:sz w:val="36"/>
+          <w:szCs w:val="36"/>
+          <w:highlight w:val="yellow"/>
+        </w:rPr>
+        <w:t xml:space="preserve"> </w:t>
+      </w:r>
+      <w:proofErr w:type="gramStart"/>
+      <w:r>
+        <w:rPr>
+          <w:sz w:val="36"/>
+          <w:szCs w:val="36"/>
+          <w:highlight w:val="yellow"/>
+        </w:rPr>
+        <w:t>-  DONE</w:t>
+      </w:r>
+      <w:proofErr w:type="gramEnd"/>
     </w:p>
     <w:p>
       <w:pPr>
@@ -742,14 +805,24 @@
         <w:rPr>
           <w:sz w:val="36"/>
           <w:szCs w:val="36"/>
-        </w:rPr>
-      </w:pPr>
-      <w:r>
-        <w:rPr>
-          <w:sz w:val="36"/>
-          <w:szCs w:val="36"/>
+          <w:highlight w:val="yellow"/>
+        </w:rPr>
+      </w:pPr>
+      <w:r>
+        <w:rPr>
+          <w:sz w:val="36"/>
+          <w:szCs w:val="36"/>
+          <w:highlight w:val="yellow"/>
         </w:rPr>
         <w:t>Should be able to enter more sites</w:t>
+      </w:r>
+      <w:r>
+        <w:rPr>
+          <w:sz w:val="36"/>
+          <w:szCs w:val="36"/>
+          <w:highlight w:val="yellow"/>
+        </w:rPr>
+        <w:t xml:space="preserve"> - DONE</w:t>
       </w:r>
     </w:p>
     <w:p>
@@ -874,14 +947,24 @@
         <w:rPr>
           <w:sz w:val="36"/>
           <w:szCs w:val="36"/>
-        </w:rPr>
-      </w:pPr>
-      <w:r>
-        <w:rPr>
-          <w:sz w:val="36"/>
-          <w:szCs w:val="36"/>
+          <w:highlight w:val="yellow"/>
+        </w:rPr>
+      </w:pPr>
+      <w:r>
+        <w:rPr>
+          <w:sz w:val="36"/>
+          <w:szCs w:val="36"/>
+          <w:highlight w:val="yellow"/>
         </w:rPr>
         <w:t>There are currently two sections, that admins can give comments for other authorized users to see and another to leave for students to see. The section for students should be removed.</w:t>
+      </w:r>
+      <w:r>
+        <w:rPr>
+          <w:sz w:val="36"/>
+          <w:szCs w:val="36"/>
+          <w:highlight w:val="yellow"/>
+        </w:rPr>
+        <w:t>- DONE</w:t>
       </w:r>
     </w:p>
     <w:p>
@@ -930,14 +1013,42 @@
         <w:rPr>
           <w:sz w:val="36"/>
           <w:szCs w:val="36"/>
-        </w:rPr>
-      </w:pPr>
-      <w:r>
-        <w:rPr>
-          <w:sz w:val="36"/>
-          <w:szCs w:val="36"/>
-        </w:rPr>
-        <w:t xml:space="preserve">A contact page or section, that has the coordinator’s claw mail, if students are having any trouble. </w:t>
+          <w:highlight w:val="yellow"/>
+        </w:rPr>
+      </w:pPr>
+      <w:r>
+        <w:rPr>
+          <w:sz w:val="36"/>
+          <w:szCs w:val="36"/>
+          <w:highlight w:val="yellow"/>
+        </w:rPr>
+        <w:t xml:space="preserve">A contact page or section, that has the coordinator’s claw mail, if students are having any </w:t>
+      </w:r>
+      <w:proofErr w:type="gramStart"/>
+      <w:r>
+        <w:rPr>
+          <w:sz w:val="36"/>
+          <w:szCs w:val="36"/>
+          <w:highlight w:val="yellow"/>
+        </w:rPr>
+        <w:t>trouble.</w:t>
+      </w:r>
+      <w:r>
+        <w:rPr>
+          <w:sz w:val="36"/>
+          <w:szCs w:val="36"/>
+          <w:highlight w:val="yellow"/>
+        </w:rPr>
+        <w:t>-</w:t>
+      </w:r>
+      <w:proofErr w:type="gramEnd"/>
+      <w:r>
+        <w:rPr>
+          <w:sz w:val="36"/>
+          <w:szCs w:val="36"/>
+          <w:highlight w:val="yellow"/>
+        </w:rPr>
+        <w:t>DONE</w:t>
       </w:r>
     </w:p>
     <w:p>

</xml_diff>

<commit_message>
Cleaned up the interface
</commit_message>
<xml_diff>
--- a/documentation/fall2021/Client_Requirements.docx
+++ b/documentation/fall2021/Client_Requirements.docx
@@ -1062,14 +1062,32 @@
         <w:rPr>
           <w:sz w:val="36"/>
           <w:szCs w:val="36"/>
-        </w:rPr>
-      </w:pPr>
-      <w:r>
-        <w:rPr>
-          <w:sz w:val="36"/>
-          <w:szCs w:val="36"/>
-        </w:rPr>
-        <w:t xml:space="preserve">The coordinator should be able to adjust which sites appear under the Proposed Site Name tab. </w:t>
+          <w:highlight w:val="yellow"/>
+        </w:rPr>
+      </w:pPr>
+      <w:r>
+        <w:rPr>
+          <w:sz w:val="36"/>
+          <w:szCs w:val="36"/>
+          <w:highlight w:val="yellow"/>
+        </w:rPr>
+        <w:t>The coordinator should be able to adjust which sites appear under the Proposed Site Name tab.</w:t>
+      </w:r>
+      <w:r>
+        <w:rPr>
+          <w:sz w:val="36"/>
+          <w:szCs w:val="36"/>
+          <w:highlight w:val="yellow"/>
+        </w:rPr>
+        <w:t>-DONE</w:t>
+      </w:r>
+      <w:r>
+        <w:rPr>
+          <w:sz w:val="36"/>
+          <w:szCs w:val="36"/>
+          <w:highlight w:val="yellow"/>
+        </w:rPr>
+        <w:t xml:space="preserve"> </w:t>
       </w:r>
     </w:p>
     <w:p>
@@ -1147,20 +1165,186 @@
         <w:pStyle w:val="ListParagraph"/>
         <w:numPr>
           <w:ilvl w:val="0"/>
-          <w:numId w:val="13"/>
+          <w:numId w:val="15"/>
         </w:numPr>
         <w:spacing w:line="276" w:lineRule="auto"/>
         <w:rPr>
           <w:sz w:val="36"/>
           <w:szCs w:val="36"/>
-        </w:rPr>
-      </w:pPr>
-      <w:r>
-        <w:rPr>
-          <w:sz w:val="36"/>
-          <w:szCs w:val="36"/>
-        </w:rPr>
-        <w:t>Set up a testing suite to be able to know where errors have been happening within the code when updating to the latest node.js</w:t>
+          <w:highlight w:val="yellow"/>
+        </w:rPr>
+      </w:pPr>
+      <w:r>
+        <w:rPr>
+          <w:sz w:val="36"/>
+          <w:szCs w:val="36"/>
+          <w:highlight w:val="yellow"/>
+        </w:rPr>
+        <w:t>Find a testing framework as a foundation for testing cases for future teams</w:t>
+      </w:r>
+      <w:r>
+        <w:rPr>
+          <w:sz w:val="36"/>
+          <w:szCs w:val="36"/>
+          <w:highlight w:val="yellow"/>
+        </w:rPr>
+        <w:t>-DONE</w:t>
+      </w:r>
+    </w:p>
+    <w:p>
+      <w:pPr>
+        <w:pStyle w:val="ListParagraph"/>
+        <w:numPr>
+          <w:ilvl w:val="0"/>
+          <w:numId w:val="15"/>
+        </w:numPr>
+        <w:spacing w:line="276" w:lineRule="auto"/>
+        <w:rPr>
+          <w:sz w:val="36"/>
+          <w:szCs w:val="36"/>
+          <w:highlight w:val="yellow"/>
+        </w:rPr>
+      </w:pPr>
+      <w:r>
+        <w:rPr>
+          <w:sz w:val="36"/>
+          <w:szCs w:val="36"/>
+          <w:highlight w:val="yellow"/>
+        </w:rPr>
+        <w:t>Admin/Instructor/Student Login Test-DONE</w:t>
+      </w:r>
+    </w:p>
+    <w:p>
+      <w:pPr>
+        <w:pStyle w:val="ListParagraph"/>
+        <w:numPr>
+          <w:ilvl w:val="0"/>
+          <w:numId w:val="15"/>
+        </w:numPr>
+        <w:spacing w:line="276" w:lineRule="auto"/>
+        <w:rPr>
+          <w:sz w:val="36"/>
+          <w:szCs w:val="36"/>
+          <w:highlight w:val="yellow"/>
+        </w:rPr>
+      </w:pPr>
+      <w:r>
+        <w:rPr>
+          <w:sz w:val="36"/>
+          <w:szCs w:val="36"/>
+          <w:highlight w:val="yellow"/>
+        </w:rPr>
+        <w:t>Student Create Account Test-DONE</w:t>
+      </w:r>
+    </w:p>
+    <w:p>
+      <w:pPr>
+        <w:pStyle w:val="ListParagraph"/>
+        <w:numPr>
+          <w:ilvl w:val="0"/>
+          <w:numId w:val="15"/>
+        </w:numPr>
+        <w:spacing w:line="276" w:lineRule="auto"/>
+        <w:rPr>
+          <w:sz w:val="36"/>
+          <w:szCs w:val="36"/>
+        </w:rPr>
+      </w:pPr>
+      <w:r>
+        <w:rPr>
+          <w:sz w:val="36"/>
+          <w:szCs w:val="36"/>
+        </w:rPr>
+        <w:t xml:space="preserve">Student </w:t>
+      </w:r>
+      <w:proofErr w:type="spellStart"/>
+      <w:r>
+        <w:rPr>
+          <w:sz w:val="36"/>
+          <w:szCs w:val="36"/>
+        </w:rPr>
+        <w:t>SignUp</w:t>
+      </w:r>
+      <w:proofErr w:type="spellEnd"/>
+      <w:r>
+        <w:rPr>
+          <w:sz w:val="36"/>
+          <w:szCs w:val="36"/>
+        </w:rPr>
+        <w:t xml:space="preserve"> Bio</w:t>
+      </w:r>
+      <w:r>
+        <w:rPr>
+          <w:sz w:val="36"/>
+          <w:szCs w:val="36"/>
+        </w:rPr>
+        <w:t xml:space="preserve"> Test</w:t>
+      </w:r>
+    </w:p>
+    <w:p>
+      <w:pPr>
+        <w:pStyle w:val="ListParagraph"/>
+        <w:numPr>
+          <w:ilvl w:val="0"/>
+          <w:numId w:val="15"/>
+        </w:numPr>
+        <w:spacing w:line="276" w:lineRule="auto"/>
+        <w:rPr>
+          <w:sz w:val="36"/>
+          <w:szCs w:val="36"/>
+        </w:rPr>
+      </w:pPr>
+      <w:r>
+        <w:rPr>
+          <w:sz w:val="36"/>
+          <w:szCs w:val="36"/>
+        </w:rPr>
+        <w:lastRenderedPageBreak/>
+        <w:t xml:space="preserve">Student </w:t>
+      </w:r>
+      <w:proofErr w:type="spellStart"/>
+      <w:r>
+        <w:rPr>
+          <w:sz w:val="36"/>
+          <w:szCs w:val="36"/>
+        </w:rPr>
+        <w:t>SignUp</w:t>
+      </w:r>
+      <w:proofErr w:type="spellEnd"/>
+      <w:r>
+        <w:rPr>
+          <w:sz w:val="36"/>
+          <w:szCs w:val="36"/>
+        </w:rPr>
+        <w:t xml:space="preserve"> ITEC</w:t>
+      </w:r>
+      <w:r>
+        <w:rPr>
+          <w:sz w:val="36"/>
+          <w:szCs w:val="36"/>
+        </w:rPr>
+        <w:t xml:space="preserve"> Test</w:t>
+      </w:r>
+    </w:p>
+    <w:p>
+      <w:pPr>
+        <w:pStyle w:val="ListParagraph"/>
+        <w:numPr>
+          <w:ilvl w:val="0"/>
+          <w:numId w:val="15"/>
+        </w:numPr>
+        <w:spacing w:line="276" w:lineRule="auto"/>
+        <w:rPr>
+          <w:sz w:val="36"/>
+          <w:szCs w:val="36"/>
+        </w:rPr>
+      </w:pPr>
+      <w:r>
+        <w:rPr>
+          <w:sz w:val="36"/>
+          <w:szCs w:val="36"/>
+        </w:rPr>
+        <w:t>Verify Nav Test</w:t>
       </w:r>
     </w:p>
     <w:sectPr>
@@ -1402,6 +1586,119 @@
     </w:lvl>
   </w:abstractNum>
   <w:abstractNum w:abstractNumId="2" w15:restartNumberingAfterBreak="0">
+    <w:nsid w:val="0DCA2A9B"/>
+    <w:multiLevelType w:val="hybridMultilevel"/>
+    <w:tmpl w:val="65BC6500"/>
+    <w:lvl w:ilvl="0" w:tplc="04090003">
+      <w:start w:val="1"/>
+      <w:numFmt w:val="bullet"/>
+      <w:lvlText w:val="o"/>
+      <w:lvlJc w:val="left"/>
+      <w:pPr>
+        <w:ind w:left="720" w:hanging="360"/>
+      </w:pPr>
+      <w:rPr>
+        <w:rFonts w:ascii="Courier New" w:hAnsi="Courier New" w:cs="Courier New" w:hint="default"/>
+      </w:rPr>
+    </w:lvl>
+    <w:lvl w:ilvl="1" w:tplc="04090003" w:tentative="1">
+      <w:start w:val="1"/>
+      <w:numFmt w:val="bullet"/>
+      <w:lvlText w:val="o"/>
+      <w:lvlJc w:val="left"/>
+      <w:pPr>
+        <w:ind w:left="1440" w:hanging="360"/>
+      </w:pPr>
+      <w:rPr>
+        <w:rFonts w:ascii="Courier New" w:hAnsi="Courier New" w:cs="Courier New" w:hint="default"/>
+      </w:rPr>
+    </w:lvl>
+    <w:lvl w:ilvl="2" w:tplc="04090005" w:tentative="1">
+      <w:start w:val="1"/>
+      <w:numFmt w:val="bullet"/>
+      <w:lvlText w:val=""/>
+      <w:lvlJc w:val="left"/>
+      <w:pPr>
+        <w:ind w:left="2160" w:hanging="360"/>
+      </w:pPr>
+      <w:rPr>
+        <w:rFonts w:ascii="Wingdings" w:hAnsi="Wingdings" w:hint="default"/>
+      </w:rPr>
+    </w:lvl>
+    <w:lvl w:ilvl="3" w:tplc="04090001" w:tentative="1">
+      <w:start w:val="1"/>
+      <w:numFmt w:val="bullet"/>
+      <w:lvlText w:val=""/>
+      <w:lvlJc w:val="left"/>
+      <w:pPr>
+        <w:ind w:left="2880" w:hanging="360"/>
+      </w:pPr>
+      <w:rPr>
+        <w:rFonts w:ascii="Symbol" w:hAnsi="Symbol" w:hint="default"/>
+      </w:rPr>
+    </w:lvl>
+    <w:lvl w:ilvl="4" w:tplc="04090003" w:tentative="1">
+      <w:start w:val="1"/>
+      <w:numFmt w:val="bullet"/>
+      <w:lvlText w:val="o"/>
+      <w:lvlJc w:val="left"/>
+      <w:pPr>
+        <w:ind w:left="3600" w:hanging="360"/>
+      </w:pPr>
+      <w:rPr>
+        <w:rFonts w:ascii="Courier New" w:hAnsi="Courier New" w:cs="Courier New" w:hint="default"/>
+      </w:rPr>
+    </w:lvl>
+    <w:lvl w:ilvl="5" w:tplc="04090005" w:tentative="1">
+      <w:start w:val="1"/>
+      <w:numFmt w:val="bullet"/>
+      <w:lvlText w:val=""/>
+      <w:lvlJc w:val="left"/>
+      <w:pPr>
+        <w:ind w:left="4320" w:hanging="360"/>
+      </w:pPr>
+      <w:rPr>
+        <w:rFonts w:ascii="Wingdings" w:hAnsi="Wingdings" w:hint="default"/>
+      </w:rPr>
+    </w:lvl>
+    <w:lvl w:ilvl="6" w:tplc="04090001" w:tentative="1">
+      <w:start w:val="1"/>
+      <w:numFmt w:val="bullet"/>
+      <w:lvlText w:val=""/>
+      <w:lvlJc w:val="left"/>
+      <w:pPr>
+        <w:ind w:left="5040" w:hanging="360"/>
+      </w:pPr>
+      <w:rPr>
+        <w:rFonts w:ascii="Symbol" w:hAnsi="Symbol" w:hint="default"/>
+      </w:rPr>
+    </w:lvl>
+    <w:lvl w:ilvl="7" w:tplc="04090003" w:tentative="1">
+      <w:start w:val="1"/>
+      <w:numFmt w:val="bullet"/>
+      <w:lvlText w:val="o"/>
+      <w:lvlJc w:val="left"/>
+      <w:pPr>
+        <w:ind w:left="5760" w:hanging="360"/>
+      </w:pPr>
+      <w:rPr>
+        <w:rFonts w:ascii="Courier New" w:hAnsi="Courier New" w:cs="Courier New" w:hint="default"/>
+      </w:rPr>
+    </w:lvl>
+    <w:lvl w:ilvl="8" w:tplc="04090005" w:tentative="1">
+      <w:start w:val="1"/>
+      <w:numFmt w:val="bullet"/>
+      <w:lvlText w:val=""/>
+      <w:lvlJc w:val="left"/>
+      <w:pPr>
+        <w:ind w:left="6480" w:hanging="360"/>
+      </w:pPr>
+      <w:rPr>
+        <w:rFonts w:ascii="Wingdings" w:hAnsi="Wingdings" w:hint="default"/>
+      </w:rPr>
+    </w:lvl>
+  </w:abstractNum>
+  <w:abstractNum w:abstractNumId="3" w15:restartNumberingAfterBreak="0">
     <w:nsid w:val="0DE7028C"/>
     <w:multiLevelType w:val="hybridMultilevel"/>
     <w:tmpl w:val="BA94304E"/>
@@ -1514,7 +1811,7 @@
       </w:rPr>
     </w:lvl>
   </w:abstractNum>
-  <w:abstractNum w:abstractNumId="3" w15:restartNumberingAfterBreak="0">
+  <w:abstractNum w:abstractNumId="4" w15:restartNumberingAfterBreak="0">
     <w:nsid w:val="149E30E0"/>
     <w:multiLevelType w:val="hybridMultilevel"/>
     <w:tmpl w:val="5B30DAF6"/>
@@ -1627,7 +1924,7 @@
       </w:rPr>
     </w:lvl>
   </w:abstractNum>
-  <w:abstractNum w:abstractNumId="4" w15:restartNumberingAfterBreak="0">
+  <w:abstractNum w:abstractNumId="5" w15:restartNumberingAfterBreak="0">
     <w:nsid w:val="160D15B1"/>
     <w:multiLevelType w:val="multilevel"/>
     <w:tmpl w:val="C1D48640"/>
@@ -1740,7 +2037,7 @@
       </w:rPr>
     </w:lvl>
   </w:abstractNum>
-  <w:abstractNum w:abstractNumId="5" w15:restartNumberingAfterBreak="0">
+  <w:abstractNum w:abstractNumId="6" w15:restartNumberingAfterBreak="0">
     <w:nsid w:val="16723E28"/>
     <w:multiLevelType w:val="hybridMultilevel"/>
     <w:tmpl w:val="9E26AFF0"/>
@@ -1853,7 +2150,120 @@
       </w:rPr>
     </w:lvl>
   </w:abstractNum>
-  <w:abstractNum w:abstractNumId="6" w15:restartNumberingAfterBreak="0">
+  <w:abstractNum w:abstractNumId="7" w15:restartNumberingAfterBreak="0">
+    <w:nsid w:val="1A316CBE"/>
+    <w:multiLevelType w:val="hybridMultilevel"/>
+    <w:tmpl w:val="1548B1EE"/>
+    <w:lvl w:ilvl="0" w:tplc="04090003">
+      <w:start w:val="1"/>
+      <w:numFmt w:val="bullet"/>
+      <w:lvlText w:val="o"/>
+      <w:lvlJc w:val="left"/>
+      <w:pPr>
+        <w:ind w:left="1800" w:hanging="360"/>
+      </w:pPr>
+      <w:rPr>
+        <w:rFonts w:ascii="Courier New" w:hAnsi="Courier New" w:cs="Courier New" w:hint="default"/>
+      </w:rPr>
+    </w:lvl>
+    <w:lvl w:ilvl="1" w:tplc="04090003" w:tentative="1">
+      <w:start w:val="1"/>
+      <w:numFmt w:val="bullet"/>
+      <w:lvlText w:val="o"/>
+      <w:lvlJc w:val="left"/>
+      <w:pPr>
+        <w:ind w:left="2520" w:hanging="360"/>
+      </w:pPr>
+      <w:rPr>
+        <w:rFonts w:ascii="Courier New" w:hAnsi="Courier New" w:cs="Courier New" w:hint="default"/>
+      </w:rPr>
+    </w:lvl>
+    <w:lvl w:ilvl="2" w:tplc="04090005" w:tentative="1">
+      <w:start w:val="1"/>
+      <w:numFmt w:val="bullet"/>
+      <w:lvlText w:val=""/>
+      <w:lvlJc w:val="left"/>
+      <w:pPr>
+        <w:ind w:left="3240" w:hanging="360"/>
+      </w:pPr>
+      <w:rPr>
+        <w:rFonts w:ascii="Wingdings" w:hAnsi="Wingdings" w:hint="default"/>
+      </w:rPr>
+    </w:lvl>
+    <w:lvl w:ilvl="3" w:tplc="04090001" w:tentative="1">
+      <w:start w:val="1"/>
+      <w:numFmt w:val="bullet"/>
+      <w:lvlText w:val=""/>
+      <w:lvlJc w:val="left"/>
+      <w:pPr>
+        <w:ind w:left="3960" w:hanging="360"/>
+      </w:pPr>
+      <w:rPr>
+        <w:rFonts w:ascii="Symbol" w:hAnsi="Symbol" w:hint="default"/>
+      </w:rPr>
+    </w:lvl>
+    <w:lvl w:ilvl="4" w:tplc="04090003" w:tentative="1">
+      <w:start w:val="1"/>
+      <w:numFmt w:val="bullet"/>
+      <w:lvlText w:val="o"/>
+      <w:lvlJc w:val="left"/>
+      <w:pPr>
+        <w:ind w:left="4680" w:hanging="360"/>
+      </w:pPr>
+      <w:rPr>
+        <w:rFonts w:ascii="Courier New" w:hAnsi="Courier New" w:cs="Courier New" w:hint="default"/>
+      </w:rPr>
+    </w:lvl>
+    <w:lvl w:ilvl="5" w:tplc="04090005" w:tentative="1">
+      <w:start w:val="1"/>
+      <w:numFmt w:val="bullet"/>
+      <w:lvlText w:val=""/>
+      <w:lvlJc w:val="left"/>
+      <w:pPr>
+        <w:ind w:left="5400" w:hanging="360"/>
+      </w:pPr>
+      <w:rPr>
+        <w:rFonts w:ascii="Wingdings" w:hAnsi="Wingdings" w:hint="default"/>
+      </w:rPr>
+    </w:lvl>
+    <w:lvl w:ilvl="6" w:tplc="04090001" w:tentative="1">
+      <w:start w:val="1"/>
+      <w:numFmt w:val="bullet"/>
+      <w:lvlText w:val=""/>
+      <w:lvlJc w:val="left"/>
+      <w:pPr>
+        <w:ind w:left="6120" w:hanging="360"/>
+      </w:pPr>
+      <w:rPr>
+        <w:rFonts w:ascii="Symbol" w:hAnsi="Symbol" w:hint="default"/>
+      </w:rPr>
+    </w:lvl>
+    <w:lvl w:ilvl="7" w:tplc="04090003" w:tentative="1">
+      <w:start w:val="1"/>
+      <w:numFmt w:val="bullet"/>
+      <w:lvlText w:val="o"/>
+      <w:lvlJc w:val="left"/>
+      <w:pPr>
+        <w:ind w:left="6840" w:hanging="360"/>
+      </w:pPr>
+      <w:rPr>
+        <w:rFonts w:ascii="Courier New" w:hAnsi="Courier New" w:cs="Courier New" w:hint="default"/>
+      </w:rPr>
+    </w:lvl>
+    <w:lvl w:ilvl="8" w:tplc="04090005" w:tentative="1">
+      <w:start w:val="1"/>
+      <w:numFmt w:val="bullet"/>
+      <w:lvlText w:val=""/>
+      <w:lvlJc w:val="left"/>
+      <w:pPr>
+        <w:ind w:left="7560" w:hanging="360"/>
+      </w:pPr>
+      <w:rPr>
+        <w:rFonts w:ascii="Wingdings" w:hAnsi="Wingdings" w:hint="default"/>
+      </w:rPr>
+    </w:lvl>
+  </w:abstractNum>
+  <w:abstractNum w:abstractNumId="8" w15:restartNumberingAfterBreak="0">
     <w:nsid w:val="40E2597D"/>
     <w:multiLevelType w:val="hybridMultilevel"/>
     <w:tmpl w:val="4CBC3CC6"/>
@@ -1966,7 +2376,7 @@
       </w:rPr>
     </w:lvl>
   </w:abstractNum>
-  <w:abstractNum w:abstractNumId="7" w15:restartNumberingAfterBreak="0">
+  <w:abstractNum w:abstractNumId="9" w15:restartNumberingAfterBreak="0">
     <w:nsid w:val="4B3B6DF3"/>
     <w:multiLevelType w:val="hybridMultilevel"/>
     <w:tmpl w:val="232CBCAC"/>
@@ -2079,7 +2489,7 @@
       </w:rPr>
     </w:lvl>
   </w:abstractNum>
-  <w:abstractNum w:abstractNumId="8" w15:restartNumberingAfterBreak="0">
+  <w:abstractNum w:abstractNumId="10" w15:restartNumberingAfterBreak="0">
     <w:nsid w:val="4D55735B"/>
     <w:multiLevelType w:val="hybridMultilevel"/>
     <w:tmpl w:val="5FA828CE"/>
@@ -2192,7 +2602,7 @@
       </w:rPr>
     </w:lvl>
   </w:abstractNum>
-  <w:abstractNum w:abstractNumId="9" w15:restartNumberingAfterBreak="0">
+  <w:abstractNum w:abstractNumId="11" w15:restartNumberingAfterBreak="0">
     <w:nsid w:val="5B7D03E9"/>
     <w:multiLevelType w:val="hybridMultilevel"/>
     <w:tmpl w:val="4942F52C"/>
@@ -2305,7 +2715,7 @@
       </w:rPr>
     </w:lvl>
   </w:abstractNum>
-  <w:abstractNum w:abstractNumId="10" w15:restartNumberingAfterBreak="0">
+  <w:abstractNum w:abstractNumId="12" w15:restartNumberingAfterBreak="0">
     <w:nsid w:val="69D01092"/>
     <w:multiLevelType w:val="hybridMultilevel"/>
     <w:tmpl w:val="D7ECFE66"/>
@@ -2418,7 +2828,7 @@
       </w:rPr>
     </w:lvl>
   </w:abstractNum>
-  <w:abstractNum w:abstractNumId="11" w15:restartNumberingAfterBreak="0">
+  <w:abstractNum w:abstractNumId="13" w15:restartNumberingAfterBreak="0">
     <w:nsid w:val="6D5A71E1"/>
     <w:multiLevelType w:val="multilevel"/>
     <w:tmpl w:val="4B6CE548"/>
@@ -2504,7 +2914,7 @@
       </w:pPr>
     </w:lvl>
   </w:abstractNum>
-  <w:abstractNum w:abstractNumId="12" w15:restartNumberingAfterBreak="0">
+  <w:abstractNum w:abstractNumId="14" w15:restartNumberingAfterBreak="0">
     <w:nsid w:val="76DA644E"/>
     <w:multiLevelType w:val="hybridMultilevel"/>
     <w:tmpl w:val="BA34D550"/>
@@ -2618,13 +3028,13 @@
     </w:lvl>
   </w:abstractNum>
   <w:num w:numId="1">
-    <w:abstractNumId w:val="4"/>
+    <w:abstractNumId w:val="5"/>
   </w:num>
   <w:num w:numId="2">
-    <w:abstractNumId w:val="11"/>
+    <w:abstractNumId w:val="13"/>
   </w:num>
   <w:num w:numId="3">
-    <w:abstractNumId w:val="7"/>
+    <w:abstractNumId w:val="9"/>
   </w:num>
   <w:num w:numId="4">
     <w:abstractNumId w:val="0"/>
@@ -2633,28 +3043,34 @@
     <w:abstractNumId w:val="1"/>
   </w:num>
   <w:num w:numId="6">
+    <w:abstractNumId w:val="10"/>
+  </w:num>
+  <w:num w:numId="7">
+    <w:abstractNumId w:val="6"/>
+  </w:num>
+  <w:num w:numId="8">
+    <w:abstractNumId w:val="4"/>
+  </w:num>
+  <w:num w:numId="9">
+    <w:abstractNumId w:val="12"/>
+  </w:num>
+  <w:num w:numId="10">
     <w:abstractNumId w:val="8"/>
   </w:num>
-  <w:num w:numId="7">
-    <w:abstractNumId w:val="5"/>
+  <w:num w:numId="11">
+    <w:abstractNumId w:val="11"/>
   </w:num>
-  <w:num w:numId="8">
+  <w:num w:numId="12">
     <w:abstractNumId w:val="3"/>
   </w:num>
-  <w:num w:numId="9">
-    <w:abstractNumId w:val="10"/>
+  <w:num w:numId="13">
+    <w:abstractNumId w:val="14"/>
   </w:num>
-  <w:num w:numId="10">
-    <w:abstractNumId w:val="6"/>
+  <w:num w:numId="14">
+    <w:abstractNumId w:val="7"/>
   </w:num>
-  <w:num w:numId="11">
-    <w:abstractNumId w:val="9"/>
-  </w:num>
-  <w:num w:numId="12">
+  <w:num w:numId="15">
     <w:abstractNumId w:val="2"/>
-  </w:num>
-  <w:num w:numId="13">
-    <w:abstractNumId w:val="12"/>
   </w:num>
 </w:numbering>
 </file>

</xml_diff>